<commit_message>
Created script for county-cohort data; amended data structure for years in dataset; highlighted particularly bad hurricanes in Table 1
</commit_message>
<xml_diff>
--- a/tables/Table 1.docx
+++ b/tables/Table 1.docx
@@ -3,25 +3,8 @@
 <w:document xmlns:wpc="http://schemas.microsoft.com/office/word/2010/wordprocessingCanvas" xmlns:cx="http://schemas.microsoft.com/office/drawing/2014/chartex" xmlns:cx1="http://schemas.microsoft.com/office/drawing/2015/9/8/chartex" xmlns:cx2="http://schemas.microsoft.com/office/drawing/2015/10/21/chartex" xmlns:cx3="http://schemas.microsoft.com/office/drawing/2016/5/9/chartex" xmlns:cx4="http://schemas.microsoft.com/office/drawing/2016/5/10/chartex" xmlns:cx5="http://schemas.microsoft.com/office/drawing/2016/5/11/chartex" xmlns:cx6="http://schemas.microsoft.com/office/drawing/2016/5/12/chartex" xmlns:cx7="http://schemas.microsoft.com/office/drawing/2016/5/13/chartex" xmlns:cx8="http://schemas.microsoft.com/office/drawing/2016/5/14/chartex" xmlns:mc="http://schemas.openxmlformats.org/markup-compatibility/2006" xmlns:aink="http://schemas.microsoft.com/office/drawing/2016/ink" xmlns:am3d="http://schemas.microsoft.com/office/drawing/2017/model3d" xmlns:o="urn:schemas-microsoft-com:office:office" xmlns:oel="http://schemas.microsoft.com/office/2019/extlst" xmlns:r="http://schemas.openxmlformats.org/officeDocument/2006/relationships" xmlns:m="http://schemas.openxmlformats.org/officeDocument/2006/math" xmlns:v="urn:schemas-microsoft-com:vml" xmlns:wp14="http://schemas.microsoft.com/office/word/2010/wordprocessingDrawing" xmlns:wp="http://schemas.openxmlformats.org/drawingml/2006/wordprocessingDrawing" xmlns:w10="urn:schemas-microsoft-com:office:word" xmlns:w="http://schemas.openxmlformats.org/wordprocessingml/2006/main" xmlns:w14="http://schemas.microsoft.com/office/word/2010/wordml" xmlns:w15="http://schemas.microsoft.com/office/word/2012/wordml" xmlns:w16cex="http://schemas.microsoft.com/office/word/2018/wordml/cex" xmlns:w16cid="http://schemas.microsoft.com/office/word/2016/wordml/cid" xmlns:w16="http://schemas.microsoft.com/office/word/2018/wordml" xmlns:w16sdtdh="http://schemas.microsoft.com/office/word/2020/wordml/sdtdatahash" xmlns:w16se="http://schemas.microsoft.com/office/word/2015/wordml/symex" xmlns:wpg="http://schemas.microsoft.com/office/word/2010/wordprocessingGroup" xmlns:wpi="http://schemas.microsoft.com/office/word/2010/wordprocessingInk" xmlns:wne="http://schemas.microsoft.com/office/word/2006/wordml" xmlns:wps="http://schemas.microsoft.com/office/word/2010/wordprocessingShape" mc:Ignorable="w14 w15 w16se w16cid w16 w16cex w16sdtdh wp14">
   <w:body>
     <w:p>
-      <w:bookmarkStart w:id="0" w:name="_GoBack"/>
-      <w:bookmarkEnd w:id="0"/>
       <w:r>
-        <w:t xml:space="preserve">Table 1. </w:t>
-      </w:r>
-      <w:r>
-        <w:t xml:space="preserve">Tropical Cyclones From </w:t>
-      </w:r>
-      <w:r>
-        <w:t>2009</w:t>
-      </w:r>
-      <w:r>
-        <w:t>-2018 and Their Maximal Intensities Recorded in the US (in knots), With Number of Tropical Cyclone Exposures</w:t>
-      </w:r>
-      <w:r>
-        <w:t xml:space="preserve"> </w:t>
-      </w:r>
-      <w:r>
-        <w:t>in the US</w:t>
+        <w:t>Table 1. Tropical Cyclones From 2009-2018 and Their Maximal Intensities Recorded in the US (in knots), With Number of Tropical Cyclone Exposures in the US</w:t>
       </w:r>
     </w:p>
     <w:p/>
@@ -252,14 +235,21 @@
               </w:rPr>
             </w:pPr>
             <w:r>
+              <w:rPr>
+                <w:highlight w:val="yellow"/>
+              </w:rPr>
               <w:t>Irene (</w:t>
             </w:r>
             <w:proofErr w:type="gramStart"/>
             <w:r>
+              <w:rPr>
+                <w:highlight w:val="yellow"/>
+              </w:rPr>
               <w:t>68.5)</w:t>
             </w:r>
             <w:r>
               <w:rPr>
+                <w:highlight w:val="yellow"/>
                 <w:vertAlign w:val="superscript"/>
               </w:rPr>
               <w:t>b</w:t>
@@ -327,14 +317,33 @@
               </w:rPr>
             </w:pPr>
             <w:r>
-              <w:t>Beryl (51.0), Isaac (63.3), Sandy (</w:t>
+              <w:t xml:space="preserve">Beryl (51.0), </w:t>
+            </w:r>
+            <w:r>
+              <w:rPr>
+                <w:highlight w:val="yellow"/>
+              </w:rPr>
+              <w:t>Isaac (63.3)</w:t>
+            </w:r>
+            <w:r>
+              <w:t xml:space="preserve">, </w:t>
+            </w:r>
+            <w:r>
+              <w:rPr>
+                <w:highlight w:val="yellow"/>
+              </w:rPr>
+              <w:t>Sandy (</w:t>
             </w:r>
             <w:proofErr w:type="gramStart"/>
             <w:r>
+              <w:rPr>
+                <w:highlight w:val="yellow"/>
+              </w:rPr>
               <w:t>64.5)</w:t>
             </w:r>
             <w:r>
               <w:rPr>
+                <w:highlight w:val="yellow"/>
                 <w:vertAlign w:val="superscript"/>
               </w:rPr>
               <w:t>b</w:t>
@@ -530,14 +539,24 @@
               </w:rPr>
             </w:pPr>
             <w:r>
-              <w:t>Colin (44.9), Hermine (63.1), Julia (44.1), Matthew (</w:t>
+              <w:t xml:space="preserve">Colin (44.9), Hermine (63.1), Julia (44.1), </w:t>
+            </w:r>
+            <w:r>
+              <w:rPr>
+                <w:highlight w:val="yellow"/>
+              </w:rPr>
+              <w:t>Matthew (</w:t>
             </w:r>
             <w:proofErr w:type="gramStart"/>
             <w:r>
+              <w:rPr>
+                <w:highlight w:val="yellow"/>
+              </w:rPr>
               <w:t>68.0)</w:t>
             </w:r>
             <w:r>
               <w:rPr>
+                <w:highlight w:val="yellow"/>
                 <w:vertAlign w:val="superscript"/>
               </w:rPr>
               <w:t>b</w:t>
@@ -596,24 +615,38 @@
               </w:rPr>
             </w:pPr>
             <w:r>
-              <w:t>Cindy (44.1), Emily (37.4), Harvey (</w:t>
+              <w:t xml:space="preserve">Cindy (44.1), Emily (37.4), </w:t>
+            </w:r>
+            <w:r>
+              <w:rPr>
+                <w:highlight w:val="yellow"/>
+              </w:rPr>
+              <w:t>Harvey (</w:t>
             </w:r>
             <w:proofErr w:type="gramStart"/>
             <w:r>
+              <w:rPr>
+                <w:highlight w:val="yellow"/>
+              </w:rPr>
               <w:t>103.2)</w:t>
             </w:r>
             <w:r>
               <w:rPr>
+                <w:highlight w:val="yellow"/>
                 <w:vertAlign w:val="superscript"/>
               </w:rPr>
               <w:t>b</w:t>
             </w:r>
             <w:proofErr w:type="gramEnd"/>
             <w:r>
+              <w:rPr>
+                <w:highlight w:val="yellow"/>
+              </w:rPr>
               <w:t>, Irma (91.9)</w:t>
             </w:r>
             <w:r>
               <w:rPr>
+                <w:highlight w:val="yellow"/>
                 <w:vertAlign w:val="superscript"/>
               </w:rPr>
               <w:t>b</w:t>
@@ -680,24 +713,41 @@
               </w:rPr>
             </w:pPr>
             <w:r>
-              <w:t>Alberto (36.8), Florence (</w:t>
+              <w:t xml:space="preserve">Alberto (36.8), </w:t>
+            </w:r>
+            <w:r>
+              <w:rPr>
+                <w:highlight w:val="yellow"/>
+              </w:rPr>
+              <w:t>Florence (</w:t>
             </w:r>
             <w:proofErr w:type="gramStart"/>
             <w:r>
+              <w:rPr>
+                <w:highlight w:val="yellow"/>
+              </w:rPr>
               <w:t>79.4)</w:t>
             </w:r>
             <w:r>
               <w:rPr>
+                <w:highlight w:val="yellow"/>
                 <w:vertAlign w:val="superscript"/>
               </w:rPr>
               <w:t>b</w:t>
             </w:r>
             <w:proofErr w:type="gramEnd"/>
             <w:r>
-              <w:t>, Gordon (57.4), Michael (130.5)</w:t>
-            </w:r>
-            <w:r>
-              <w:rPr>
+              <w:t xml:space="preserve">, Gordon (57.4), </w:t>
+            </w:r>
+            <w:r>
+              <w:rPr>
+                <w:highlight w:val="yellow"/>
+              </w:rPr>
+              <w:t>Michael (130.5)</w:t>
+            </w:r>
+            <w:r>
+              <w:rPr>
+                <w:highlight w:val="yellow"/>
                 <w:vertAlign w:val="superscript"/>
               </w:rPr>
               <w:t>b</w:t>

</xml_diff>

<commit_message>
Edited ReadMe file; created new folders for processed data; prepared county-cohort data for math and reading
</commit_message>
<xml_diff>
--- a/tables/Table 1.docx
+++ b/tables/Table 1.docx
@@ -25,8 +25,16 @@
             <w:tcW w:w="2337" w:type="dxa"/>
           </w:tcPr>
           <w:p>
+            <w:commentRangeStart w:id="0"/>
             <w:r>
               <w:t>Year</w:t>
+            </w:r>
+            <w:commentRangeEnd w:id="0"/>
+            <w:r>
+              <w:rPr>
+                <w:rStyle w:val="CommentReference"/>
+              </w:rPr>
+              <w:commentReference w:id="0"/>
             </w:r>
           </w:p>
         </w:tc>
@@ -687,89 +695,6 @@
           <w:p>
             <w:r>
               <w:t>166</w:t>
-            </w:r>
-          </w:p>
-        </w:tc>
-      </w:tr>
-      <w:tr>
-        <w:tc>
-          <w:tcPr>
-            <w:tcW w:w="2337" w:type="dxa"/>
-          </w:tcPr>
-          <w:p>
-            <w:r>
-              <w:t>2018</w:t>
-            </w:r>
-          </w:p>
-        </w:tc>
-        <w:tc>
-          <w:tcPr>
-            <w:tcW w:w="5038" w:type="dxa"/>
-          </w:tcPr>
-          <w:p>
-            <w:pPr>
-              <w:rPr>
-                <w:vertAlign w:val="superscript"/>
-              </w:rPr>
-            </w:pPr>
-            <w:r>
-              <w:t xml:space="preserve">Alberto (36.8), </w:t>
-            </w:r>
-            <w:r>
-              <w:rPr>
-                <w:highlight w:val="yellow"/>
-              </w:rPr>
-              <w:t>Florence (</w:t>
-            </w:r>
-            <w:proofErr w:type="gramStart"/>
-            <w:r>
-              <w:rPr>
-                <w:highlight w:val="yellow"/>
-              </w:rPr>
-              <w:t>79.4)</w:t>
-            </w:r>
-            <w:r>
-              <w:rPr>
-                <w:highlight w:val="yellow"/>
-                <w:vertAlign w:val="superscript"/>
-              </w:rPr>
-              <w:t>b</w:t>
-            </w:r>
-            <w:proofErr w:type="gramEnd"/>
-            <w:r>
-              <w:t xml:space="preserve">, Gordon (57.4), </w:t>
-            </w:r>
-            <w:r>
-              <w:rPr>
-                <w:highlight w:val="yellow"/>
-              </w:rPr>
-              <w:t>Michael (130.5)</w:t>
-            </w:r>
-            <w:r>
-              <w:rPr>
-                <w:highlight w:val="yellow"/>
-                <w:vertAlign w:val="superscript"/>
-              </w:rPr>
-              <w:t>b</w:t>
-            </w:r>
-            <w:r>
-              <w:t>, Chris (15.7)</w:t>
-            </w:r>
-            <w:r>
-              <w:rPr>
-                <w:vertAlign w:val="superscript"/>
-              </w:rPr>
-              <w:t>a</w:t>
-            </w:r>
-          </w:p>
-        </w:tc>
-        <w:tc>
-          <w:tcPr>
-            <w:tcW w:w="2070" w:type="dxa"/>
-          </w:tcPr>
-          <w:p>
-            <w:r>
-              <w:t>354</w:t>
             </w:r>
           </w:p>
         </w:tc>
@@ -805,6 +730,54 @@
     </w:sectPr>
   </w:body>
 </w:document>
+</file>
+
+<file path=word/comments.xml><?xml version="1.0" encoding="utf-8"?>
+<w:comments xmlns:wpc="http://schemas.microsoft.com/office/word/2010/wordprocessingCanvas" xmlns:cx="http://schemas.microsoft.com/office/drawing/2014/chartex" xmlns:cx1="http://schemas.microsoft.com/office/drawing/2015/9/8/chartex" xmlns:cx2="http://schemas.microsoft.com/office/drawing/2015/10/21/chartex" xmlns:cx3="http://schemas.microsoft.com/office/drawing/2016/5/9/chartex" xmlns:cx4="http://schemas.microsoft.com/office/drawing/2016/5/10/chartex" xmlns:cx5="http://schemas.microsoft.com/office/drawing/2016/5/11/chartex" xmlns:cx6="http://schemas.microsoft.com/office/drawing/2016/5/12/chartex" xmlns:cx7="http://schemas.microsoft.com/office/drawing/2016/5/13/chartex" xmlns:cx8="http://schemas.microsoft.com/office/drawing/2016/5/14/chartex" xmlns:mc="http://schemas.openxmlformats.org/markup-compatibility/2006" xmlns:aink="http://schemas.microsoft.com/office/drawing/2016/ink" xmlns:am3d="http://schemas.microsoft.com/office/drawing/2017/model3d" xmlns:o="urn:schemas-microsoft-com:office:office" xmlns:oel="http://schemas.microsoft.com/office/2019/extlst" xmlns:r="http://schemas.openxmlformats.org/officeDocument/2006/relationships" xmlns:m="http://schemas.openxmlformats.org/officeDocument/2006/math" xmlns:v="urn:schemas-microsoft-com:vml" xmlns:wp14="http://schemas.microsoft.com/office/word/2010/wordprocessingDrawing" xmlns:wp="http://schemas.openxmlformats.org/drawingml/2006/wordprocessingDrawing" xmlns:w10="urn:schemas-microsoft-com:office:word" xmlns:w="http://schemas.openxmlformats.org/wordprocessingml/2006/main" xmlns:w14="http://schemas.microsoft.com/office/word/2010/wordml" xmlns:w15="http://schemas.microsoft.com/office/word/2012/wordml" xmlns:w16cex="http://schemas.microsoft.com/office/word/2018/wordml/cex" xmlns:w16cid="http://schemas.microsoft.com/office/word/2016/wordml/cid" xmlns:w16="http://schemas.microsoft.com/office/word/2018/wordml" xmlns:w16sdtdh="http://schemas.microsoft.com/office/word/2020/wordml/sdtdatahash" xmlns:w16se="http://schemas.microsoft.com/office/word/2015/wordml/symex" xmlns:wpg="http://schemas.microsoft.com/office/word/2010/wordprocessingGroup" xmlns:wpi="http://schemas.microsoft.com/office/word/2010/wordprocessingInk" xmlns:wne="http://schemas.microsoft.com/office/word/2006/wordml" xmlns:wps="http://schemas.microsoft.com/office/word/2010/wordprocessingShape" mc:Ignorable="w14 w15 w16se w16cid w16 w16cex w16sdtdh wp14">
+  <w:comment w:id="0" w:author="Gabriella Meltzer" w:date="2022-11-10T12:23:00Z" w:initials="GM">
+    <w:p>
+      <w:r>
+        <w:rPr>
+          <w:rStyle w:val="CommentReference"/>
+        </w:rPr>
+        <w:annotationRef/>
+      </w:r>
+      <w:r>
+        <w:rPr>
+          <w:sz w:val="20"/>
+          <w:szCs w:val="20"/>
+        </w:rPr>
+        <w:t>Insert 2008</w:t>
+      </w:r>
+    </w:p>
+  </w:comment>
+</w:comments>
+</file>
+
+<file path=word/commentsExtended.xml><?xml version="1.0" encoding="utf-8"?>
+<w15:commentsEx xmlns:wpc="http://schemas.microsoft.com/office/word/2010/wordprocessingCanvas" xmlns:cx="http://schemas.microsoft.com/office/drawing/2014/chartex" xmlns:cx1="http://schemas.microsoft.com/office/drawing/2015/9/8/chartex" xmlns:cx2="http://schemas.microsoft.com/office/drawing/2015/10/21/chartex" xmlns:cx3="http://schemas.microsoft.com/office/drawing/2016/5/9/chartex" xmlns:cx4="http://schemas.microsoft.com/office/drawing/2016/5/10/chartex" xmlns:cx5="http://schemas.microsoft.com/office/drawing/2016/5/11/chartex" xmlns:cx6="http://schemas.microsoft.com/office/drawing/2016/5/12/chartex" xmlns:cx7="http://schemas.microsoft.com/office/drawing/2016/5/13/chartex" xmlns:cx8="http://schemas.microsoft.com/office/drawing/2016/5/14/chartex" xmlns:mc="http://schemas.openxmlformats.org/markup-compatibility/2006" xmlns:aink="http://schemas.microsoft.com/office/drawing/2016/ink" xmlns:am3d="http://schemas.microsoft.com/office/drawing/2017/model3d" xmlns:o="urn:schemas-microsoft-com:office:office" xmlns:oel="http://schemas.microsoft.com/office/2019/extlst" xmlns:r="http://schemas.openxmlformats.org/officeDocument/2006/relationships" xmlns:m="http://schemas.openxmlformats.org/officeDocument/2006/math" xmlns:v="urn:schemas-microsoft-com:vml" xmlns:wp14="http://schemas.microsoft.com/office/word/2010/wordprocessingDrawing" xmlns:wp="http://schemas.openxmlformats.org/drawingml/2006/wordprocessingDrawing" xmlns:w10="urn:schemas-microsoft-com:office:word" xmlns:w="http://schemas.openxmlformats.org/wordprocessingml/2006/main" xmlns:w14="http://schemas.microsoft.com/office/word/2010/wordml" xmlns:w15="http://schemas.microsoft.com/office/word/2012/wordml" xmlns:w16cex="http://schemas.microsoft.com/office/word/2018/wordml/cex" xmlns:w16cid="http://schemas.microsoft.com/office/word/2016/wordml/cid" xmlns:w16="http://schemas.microsoft.com/office/word/2018/wordml" xmlns:w16sdtdh="http://schemas.microsoft.com/office/word/2020/wordml/sdtdatahash" xmlns:w16se="http://schemas.microsoft.com/office/word/2015/wordml/symex" xmlns:wpg="http://schemas.microsoft.com/office/word/2010/wordprocessingGroup" xmlns:wpi="http://schemas.microsoft.com/office/word/2010/wordprocessingInk" xmlns:wne="http://schemas.microsoft.com/office/word/2006/wordml" xmlns:wps="http://schemas.microsoft.com/office/word/2010/wordprocessingShape" mc:Ignorable="w14 w15 w16se w16cid w16 w16cex w16sdtdh wp14">
+  <w15:commentEx w15:paraId="74245CA7" w15:done="0"/>
+</w15:commentsEx>
+</file>
+
+<file path=word/commentsExtensible.xml><?xml version="1.0" encoding="utf-8"?>
+<w16cex:commentsExtensible xmlns:wpc="http://schemas.microsoft.com/office/word/2010/wordprocessingCanvas" xmlns:cx="http://schemas.microsoft.com/office/drawing/2014/chartex" xmlns:cx1="http://schemas.microsoft.com/office/drawing/2015/9/8/chartex" xmlns:cx2="http://schemas.microsoft.com/office/drawing/2015/10/21/chartex" xmlns:cx3="http://schemas.microsoft.com/office/drawing/2016/5/9/chartex" xmlns:cx4="http://schemas.microsoft.com/office/drawing/2016/5/10/chartex" xmlns:cx5="http://schemas.microsoft.com/office/drawing/2016/5/11/chartex" xmlns:cx6="http://schemas.microsoft.com/office/drawing/2016/5/12/chartex" xmlns:cx7="http://schemas.microsoft.com/office/drawing/2016/5/13/chartex" xmlns:cx8="http://schemas.microsoft.com/office/drawing/2016/5/14/chartex" xmlns:mc="http://schemas.openxmlformats.org/markup-compatibility/2006" xmlns:aink="http://schemas.microsoft.com/office/drawing/2016/ink" xmlns:am3d="http://schemas.microsoft.com/office/drawing/2017/model3d" xmlns:o="urn:schemas-microsoft-com:office:office" xmlns:oel="http://schemas.microsoft.com/office/2019/extlst" xmlns:r="http://schemas.openxmlformats.org/officeDocument/2006/relationships" xmlns:m="http://schemas.openxmlformats.org/officeDocument/2006/math" xmlns:v="urn:schemas-microsoft-com:vml" xmlns:wp14="http://schemas.microsoft.com/office/word/2010/wordprocessingDrawing" xmlns:wp="http://schemas.openxmlformats.org/drawingml/2006/wordprocessingDrawing" xmlns:w10="urn:schemas-microsoft-com:office:word" xmlns:w="http://schemas.openxmlformats.org/wordprocessingml/2006/main" xmlns:w14="http://schemas.microsoft.com/office/word/2010/wordml" xmlns:w15="http://schemas.microsoft.com/office/word/2012/wordml" xmlns:w16cex="http://schemas.microsoft.com/office/word/2018/wordml/cex" xmlns:w16cid="http://schemas.microsoft.com/office/word/2016/wordml/cid" xmlns:w16="http://schemas.microsoft.com/office/word/2018/wordml" xmlns:w16sdtdh="http://schemas.microsoft.com/office/word/2020/wordml/sdtdatahash" xmlns:w16se="http://schemas.microsoft.com/office/word/2015/wordml/symex" xmlns:wpg="http://schemas.microsoft.com/office/word/2010/wordprocessingGroup" xmlns:wpi="http://schemas.microsoft.com/office/word/2010/wordprocessingInk" xmlns:wne="http://schemas.microsoft.com/office/word/2006/wordml" xmlns:wps="http://schemas.microsoft.com/office/word/2010/wordprocessingShape" mc:Ignorable="w14 w15 w16se w16cid w16 w16cex w16sdtdh wp14">
+  <w16cex:commentExtensible w16cex:durableId="27176BDF" w16cex:dateUtc="2022-11-10T17:23:00Z"/>
+</w16cex:commentsExtensible>
+</file>
+
+<file path=word/commentsIds.xml><?xml version="1.0" encoding="utf-8"?>
+<w16cid:commentsIds xmlns:wpc="http://schemas.microsoft.com/office/word/2010/wordprocessingCanvas" xmlns:cx="http://schemas.microsoft.com/office/drawing/2014/chartex" xmlns:cx1="http://schemas.microsoft.com/office/drawing/2015/9/8/chartex" xmlns:cx2="http://schemas.microsoft.com/office/drawing/2015/10/21/chartex" xmlns:cx3="http://schemas.microsoft.com/office/drawing/2016/5/9/chartex" xmlns:cx4="http://schemas.microsoft.com/office/drawing/2016/5/10/chartex" xmlns:cx5="http://schemas.microsoft.com/office/drawing/2016/5/11/chartex" xmlns:cx6="http://schemas.microsoft.com/office/drawing/2016/5/12/chartex" xmlns:cx7="http://schemas.microsoft.com/office/drawing/2016/5/13/chartex" xmlns:cx8="http://schemas.microsoft.com/office/drawing/2016/5/14/chartex" xmlns:mc="http://schemas.openxmlformats.org/markup-compatibility/2006" xmlns:aink="http://schemas.microsoft.com/office/drawing/2016/ink" xmlns:am3d="http://schemas.microsoft.com/office/drawing/2017/model3d" xmlns:o="urn:schemas-microsoft-com:office:office" xmlns:oel="http://schemas.microsoft.com/office/2019/extlst" xmlns:r="http://schemas.openxmlformats.org/officeDocument/2006/relationships" xmlns:m="http://schemas.openxmlformats.org/officeDocument/2006/math" xmlns:v="urn:schemas-microsoft-com:vml" xmlns:wp14="http://schemas.microsoft.com/office/word/2010/wordprocessingDrawing" xmlns:wp="http://schemas.openxmlformats.org/drawingml/2006/wordprocessingDrawing" xmlns:w10="urn:schemas-microsoft-com:office:word" xmlns:w="http://schemas.openxmlformats.org/wordprocessingml/2006/main" xmlns:w14="http://schemas.microsoft.com/office/word/2010/wordml" xmlns:w15="http://schemas.microsoft.com/office/word/2012/wordml" xmlns:w16cex="http://schemas.microsoft.com/office/word/2018/wordml/cex" xmlns:w16cid="http://schemas.microsoft.com/office/word/2016/wordml/cid" xmlns:w16="http://schemas.microsoft.com/office/word/2018/wordml" xmlns:w16sdtdh="http://schemas.microsoft.com/office/word/2020/wordml/sdtdatahash" xmlns:w16se="http://schemas.microsoft.com/office/word/2015/wordml/symex" xmlns:wpg="http://schemas.microsoft.com/office/word/2010/wordprocessingGroup" xmlns:wpi="http://schemas.microsoft.com/office/word/2010/wordprocessingInk" xmlns:wne="http://schemas.microsoft.com/office/word/2006/wordml" xmlns:wps="http://schemas.microsoft.com/office/word/2010/wordprocessingShape" mc:Ignorable="w14 w15 w16se w16cid w16 w16cex w16sdtdh wp14">
+  <w16cid:commentId w16cid:paraId="74245CA7" w16cid:durableId="27176BDF"/>
+</w16cid:commentsIds>
+</file>
+
+<file path=word/people.xml><?xml version="1.0" encoding="utf-8"?>
+<w15:people xmlns:wpc="http://schemas.microsoft.com/office/word/2010/wordprocessingCanvas" xmlns:cx="http://schemas.microsoft.com/office/drawing/2014/chartex" xmlns:cx1="http://schemas.microsoft.com/office/drawing/2015/9/8/chartex" xmlns:cx2="http://schemas.microsoft.com/office/drawing/2015/10/21/chartex" xmlns:cx3="http://schemas.microsoft.com/office/drawing/2016/5/9/chartex" xmlns:cx4="http://schemas.microsoft.com/office/drawing/2016/5/10/chartex" xmlns:cx5="http://schemas.microsoft.com/office/drawing/2016/5/11/chartex" xmlns:cx6="http://schemas.microsoft.com/office/drawing/2016/5/12/chartex" xmlns:cx7="http://schemas.microsoft.com/office/drawing/2016/5/13/chartex" xmlns:cx8="http://schemas.microsoft.com/office/drawing/2016/5/14/chartex" xmlns:mc="http://schemas.openxmlformats.org/markup-compatibility/2006" xmlns:aink="http://schemas.microsoft.com/office/drawing/2016/ink" xmlns:am3d="http://schemas.microsoft.com/office/drawing/2017/model3d" xmlns:o="urn:schemas-microsoft-com:office:office" xmlns:oel="http://schemas.microsoft.com/office/2019/extlst" xmlns:r="http://schemas.openxmlformats.org/officeDocument/2006/relationships" xmlns:m="http://schemas.openxmlformats.org/officeDocument/2006/math" xmlns:v="urn:schemas-microsoft-com:vml" xmlns:wp14="http://schemas.microsoft.com/office/word/2010/wordprocessingDrawing" xmlns:wp="http://schemas.openxmlformats.org/drawingml/2006/wordprocessingDrawing" xmlns:w10="urn:schemas-microsoft-com:office:word" xmlns:w="http://schemas.openxmlformats.org/wordprocessingml/2006/main" xmlns:w14="http://schemas.microsoft.com/office/word/2010/wordml" xmlns:w15="http://schemas.microsoft.com/office/word/2012/wordml" xmlns:w16cex="http://schemas.microsoft.com/office/word/2018/wordml/cex" xmlns:w16cid="http://schemas.microsoft.com/office/word/2016/wordml/cid" xmlns:w16="http://schemas.microsoft.com/office/word/2018/wordml" xmlns:w16sdtdh="http://schemas.microsoft.com/office/word/2020/wordml/sdtdatahash" xmlns:w16se="http://schemas.microsoft.com/office/word/2015/wordml/symex" xmlns:wpg="http://schemas.microsoft.com/office/word/2010/wordprocessingGroup" xmlns:wpi="http://schemas.microsoft.com/office/word/2010/wordprocessingInk" xmlns:wne="http://schemas.microsoft.com/office/word/2006/wordml" xmlns:wps="http://schemas.microsoft.com/office/word/2010/wordprocessingShape" mc:Ignorable="w14 w15 w16se w16cid w16 w16cex w16sdtdh wp14">
+  <w15:person w15:author="Gabriella Meltzer">
+    <w15:presenceInfo w15:providerId="Windows Live" w15:userId="1922e6e6f0c2cea6"/>
+  </w15:person>
+</w15:people>
 </file>
 
 <file path=word/styles.xml><?xml version="1.0" encoding="utf-8"?>
@@ -1245,6 +1218,71 @@
       </w:tblBorders>
     </w:tblPr>
   </w:style>
+  <w:style w:type="character" w:styleId="CommentReference">
+    <w:name w:val="annotation reference"/>
+    <w:basedOn w:val="DefaultParagraphFont"/>
+    <w:uiPriority w:val="99"/>
+    <w:semiHidden/>
+    <w:unhideWhenUsed/>
+    <w:rsid w:val="00EA288A"/>
+    <w:rPr>
+      <w:sz w:val="16"/>
+      <w:szCs w:val="16"/>
+    </w:rPr>
+  </w:style>
+  <w:style w:type="paragraph" w:styleId="CommentText">
+    <w:name w:val="annotation text"/>
+    <w:basedOn w:val="Normal"/>
+    <w:link w:val="CommentTextChar"/>
+    <w:uiPriority w:val="99"/>
+    <w:semiHidden/>
+    <w:unhideWhenUsed/>
+    <w:rsid w:val="00EA288A"/>
+    <w:rPr>
+      <w:sz w:val="20"/>
+      <w:szCs w:val="20"/>
+    </w:rPr>
+  </w:style>
+  <w:style w:type="character" w:customStyle="1" w:styleId="CommentTextChar">
+    <w:name w:val="Comment Text Char"/>
+    <w:basedOn w:val="DefaultParagraphFont"/>
+    <w:link w:val="CommentText"/>
+    <w:uiPriority w:val="99"/>
+    <w:semiHidden/>
+    <w:rsid w:val="00EA288A"/>
+    <w:rPr>
+      <w:sz w:val="20"/>
+      <w:szCs w:val="20"/>
+    </w:rPr>
+  </w:style>
+  <w:style w:type="paragraph" w:styleId="CommentSubject">
+    <w:name w:val="annotation subject"/>
+    <w:basedOn w:val="CommentText"/>
+    <w:next w:val="CommentText"/>
+    <w:link w:val="CommentSubjectChar"/>
+    <w:uiPriority w:val="99"/>
+    <w:semiHidden/>
+    <w:unhideWhenUsed/>
+    <w:rsid w:val="00EA288A"/>
+    <w:rPr>
+      <w:b/>
+      <w:bCs/>
+    </w:rPr>
+  </w:style>
+  <w:style w:type="character" w:customStyle="1" w:styleId="CommentSubjectChar">
+    <w:name w:val="Comment Subject Char"/>
+    <w:basedOn w:val="CommentTextChar"/>
+    <w:link w:val="CommentSubject"/>
+    <w:uiPriority w:val="99"/>
+    <w:semiHidden/>
+    <w:rsid w:val="00EA288A"/>
+    <w:rPr>
+      <w:b/>
+      <w:bCs/>
+      <w:sz w:val="20"/>
+      <w:szCs w:val="20"/>
+    </w:rPr>
+  </w:style>
 </w:styles>
 </file>
 

</xml_diff>

<commit_message>
First draft of manuscript
</commit_message>
<xml_diff>
--- a/tables/Table 1.docx
+++ b/tables/Table 1.docx
@@ -25,16 +25,8 @@
             <w:tcW w:w="2337" w:type="dxa"/>
           </w:tcPr>
           <w:p>
-            <w:commentRangeStart w:id="0"/>
             <w:r>
               <w:t>Year</w:t>
-            </w:r>
-            <w:commentRangeEnd w:id="0"/>
-            <w:r>
-              <w:rPr>
-                <w:rStyle w:val="CommentReference"/>
-              </w:rPr>
-              <w:commentReference w:id="0"/>
             </w:r>
           </w:p>
         </w:tc>
@@ -243,21 +235,14 @@
               </w:rPr>
             </w:pPr>
             <w:r>
-              <w:rPr>
-                <w:highlight w:val="yellow"/>
-              </w:rPr>
               <w:t>Irene (</w:t>
             </w:r>
             <w:proofErr w:type="gramStart"/>
             <w:r>
-              <w:rPr>
-                <w:highlight w:val="yellow"/>
-              </w:rPr>
               <w:t>68.5)</w:t>
             </w:r>
             <w:r>
               <w:rPr>
-                <w:highlight w:val="yellow"/>
                 <w:vertAlign w:val="superscript"/>
               </w:rPr>
               <w:t>b</w:t>
@@ -325,33 +310,14 @@
               </w:rPr>
             </w:pPr>
             <w:r>
-              <w:t xml:space="preserve">Beryl (51.0), </w:t>
-            </w:r>
-            <w:r>
-              <w:rPr>
-                <w:highlight w:val="yellow"/>
-              </w:rPr>
-              <w:t>Isaac (63.3)</w:t>
-            </w:r>
-            <w:r>
-              <w:t xml:space="preserve">, </w:t>
-            </w:r>
-            <w:r>
-              <w:rPr>
-                <w:highlight w:val="yellow"/>
-              </w:rPr>
-              <w:t>Sandy (</w:t>
+              <w:t>Beryl (51.0), Isaac (63.3), Sandy (</w:t>
             </w:r>
             <w:proofErr w:type="gramStart"/>
             <w:r>
-              <w:rPr>
-                <w:highlight w:val="yellow"/>
-              </w:rPr>
               <w:t>64.5)</w:t>
             </w:r>
             <w:r>
               <w:rPr>
-                <w:highlight w:val="yellow"/>
                 <w:vertAlign w:val="superscript"/>
               </w:rPr>
               <w:t>b</w:t>
@@ -547,24 +513,14 @@
               </w:rPr>
             </w:pPr>
             <w:r>
-              <w:t xml:space="preserve">Colin (44.9), Hermine (63.1), Julia (44.1), </w:t>
-            </w:r>
-            <w:r>
-              <w:rPr>
-                <w:highlight w:val="yellow"/>
-              </w:rPr>
-              <w:t>Matthew (</w:t>
+              <w:t>Colin (44.9), Hermine (63.1), Julia (44.1), Matthew (</w:t>
             </w:r>
             <w:proofErr w:type="gramStart"/>
             <w:r>
-              <w:rPr>
-                <w:highlight w:val="yellow"/>
-              </w:rPr>
               <w:t>68.0)</w:t>
             </w:r>
             <w:r>
               <w:rPr>
-                <w:highlight w:val="yellow"/>
                 <w:vertAlign w:val="superscript"/>
               </w:rPr>
               <w:t>b</w:t>
@@ -602,6 +558,9 @@
         </w:tc>
       </w:tr>
       <w:tr>
+        <w:trPr>
+          <w:trHeight w:val="71"/>
+        </w:trPr>
         <w:tc>
           <w:tcPr>
             <w:tcW w:w="2337" w:type="dxa"/>
@@ -623,38 +582,24 @@
               </w:rPr>
             </w:pPr>
             <w:r>
-              <w:t xml:space="preserve">Cindy (44.1), Emily (37.4), </w:t>
-            </w:r>
-            <w:r>
-              <w:rPr>
-                <w:highlight w:val="yellow"/>
-              </w:rPr>
-              <w:t>Harvey (</w:t>
+              <w:t>Cindy (44.1), Emily (37.4), Harvey (</w:t>
             </w:r>
             <w:proofErr w:type="gramStart"/>
             <w:r>
-              <w:rPr>
-                <w:highlight w:val="yellow"/>
-              </w:rPr>
               <w:t>103.2)</w:t>
             </w:r>
             <w:r>
               <w:rPr>
-                <w:highlight w:val="yellow"/>
                 <w:vertAlign w:val="superscript"/>
               </w:rPr>
               <w:t>b</w:t>
             </w:r>
             <w:proofErr w:type="gramEnd"/>
             <w:r>
-              <w:rPr>
-                <w:highlight w:val="yellow"/>
-              </w:rPr>
               <w:t>, Irma (91.9)</w:t>
             </w:r>
             <w:r>
               <w:rPr>
-                <w:highlight w:val="yellow"/>
                 <w:vertAlign w:val="superscript"/>
               </w:rPr>
               <w:t>b</w:t>
@@ -730,54 +675,6 @@
     </w:sectPr>
   </w:body>
 </w:document>
-</file>
-
-<file path=word/comments.xml><?xml version="1.0" encoding="utf-8"?>
-<w:comments xmlns:wpc="http://schemas.microsoft.com/office/word/2010/wordprocessingCanvas" xmlns:cx="http://schemas.microsoft.com/office/drawing/2014/chartex" xmlns:cx1="http://schemas.microsoft.com/office/drawing/2015/9/8/chartex" xmlns:cx2="http://schemas.microsoft.com/office/drawing/2015/10/21/chartex" xmlns:cx3="http://schemas.microsoft.com/office/drawing/2016/5/9/chartex" xmlns:cx4="http://schemas.microsoft.com/office/drawing/2016/5/10/chartex" xmlns:cx5="http://schemas.microsoft.com/office/drawing/2016/5/11/chartex" xmlns:cx6="http://schemas.microsoft.com/office/drawing/2016/5/12/chartex" xmlns:cx7="http://schemas.microsoft.com/office/drawing/2016/5/13/chartex" xmlns:cx8="http://schemas.microsoft.com/office/drawing/2016/5/14/chartex" xmlns:mc="http://schemas.openxmlformats.org/markup-compatibility/2006" xmlns:aink="http://schemas.microsoft.com/office/drawing/2016/ink" xmlns:am3d="http://schemas.microsoft.com/office/drawing/2017/model3d" xmlns:o="urn:schemas-microsoft-com:office:office" xmlns:oel="http://schemas.microsoft.com/office/2019/extlst" xmlns:r="http://schemas.openxmlformats.org/officeDocument/2006/relationships" xmlns:m="http://schemas.openxmlformats.org/officeDocument/2006/math" xmlns:v="urn:schemas-microsoft-com:vml" xmlns:wp14="http://schemas.microsoft.com/office/word/2010/wordprocessingDrawing" xmlns:wp="http://schemas.openxmlformats.org/drawingml/2006/wordprocessingDrawing" xmlns:w10="urn:schemas-microsoft-com:office:word" xmlns:w="http://schemas.openxmlformats.org/wordprocessingml/2006/main" xmlns:w14="http://schemas.microsoft.com/office/word/2010/wordml" xmlns:w15="http://schemas.microsoft.com/office/word/2012/wordml" xmlns:w16cex="http://schemas.microsoft.com/office/word/2018/wordml/cex" xmlns:w16cid="http://schemas.microsoft.com/office/word/2016/wordml/cid" xmlns:w16="http://schemas.microsoft.com/office/word/2018/wordml" xmlns:w16sdtdh="http://schemas.microsoft.com/office/word/2020/wordml/sdtdatahash" xmlns:w16se="http://schemas.microsoft.com/office/word/2015/wordml/symex" xmlns:wpg="http://schemas.microsoft.com/office/word/2010/wordprocessingGroup" xmlns:wpi="http://schemas.microsoft.com/office/word/2010/wordprocessingInk" xmlns:wne="http://schemas.microsoft.com/office/word/2006/wordml" xmlns:wps="http://schemas.microsoft.com/office/word/2010/wordprocessingShape" mc:Ignorable="w14 w15 w16se w16cid w16 w16cex w16sdtdh wp14">
-  <w:comment w:id="0" w:author="Gabriella Meltzer" w:date="2022-11-10T12:23:00Z" w:initials="GM">
-    <w:p>
-      <w:r>
-        <w:rPr>
-          <w:rStyle w:val="CommentReference"/>
-        </w:rPr>
-        <w:annotationRef/>
-      </w:r>
-      <w:r>
-        <w:rPr>
-          <w:sz w:val="20"/>
-          <w:szCs w:val="20"/>
-        </w:rPr>
-        <w:t>Insert 2008</w:t>
-      </w:r>
-    </w:p>
-  </w:comment>
-</w:comments>
-</file>
-
-<file path=word/commentsExtended.xml><?xml version="1.0" encoding="utf-8"?>
-<w15:commentsEx xmlns:wpc="http://schemas.microsoft.com/office/word/2010/wordprocessingCanvas" xmlns:cx="http://schemas.microsoft.com/office/drawing/2014/chartex" xmlns:cx1="http://schemas.microsoft.com/office/drawing/2015/9/8/chartex" xmlns:cx2="http://schemas.microsoft.com/office/drawing/2015/10/21/chartex" xmlns:cx3="http://schemas.microsoft.com/office/drawing/2016/5/9/chartex" xmlns:cx4="http://schemas.microsoft.com/office/drawing/2016/5/10/chartex" xmlns:cx5="http://schemas.microsoft.com/office/drawing/2016/5/11/chartex" xmlns:cx6="http://schemas.microsoft.com/office/drawing/2016/5/12/chartex" xmlns:cx7="http://schemas.microsoft.com/office/drawing/2016/5/13/chartex" xmlns:cx8="http://schemas.microsoft.com/office/drawing/2016/5/14/chartex" xmlns:mc="http://schemas.openxmlformats.org/markup-compatibility/2006" xmlns:aink="http://schemas.microsoft.com/office/drawing/2016/ink" xmlns:am3d="http://schemas.microsoft.com/office/drawing/2017/model3d" xmlns:o="urn:schemas-microsoft-com:office:office" xmlns:oel="http://schemas.microsoft.com/office/2019/extlst" xmlns:r="http://schemas.openxmlformats.org/officeDocument/2006/relationships" xmlns:m="http://schemas.openxmlformats.org/officeDocument/2006/math" xmlns:v="urn:schemas-microsoft-com:vml" xmlns:wp14="http://schemas.microsoft.com/office/word/2010/wordprocessingDrawing" xmlns:wp="http://schemas.openxmlformats.org/drawingml/2006/wordprocessingDrawing" xmlns:w10="urn:schemas-microsoft-com:office:word" xmlns:w="http://schemas.openxmlformats.org/wordprocessingml/2006/main" xmlns:w14="http://schemas.microsoft.com/office/word/2010/wordml" xmlns:w15="http://schemas.microsoft.com/office/word/2012/wordml" xmlns:w16cex="http://schemas.microsoft.com/office/word/2018/wordml/cex" xmlns:w16cid="http://schemas.microsoft.com/office/word/2016/wordml/cid" xmlns:w16="http://schemas.microsoft.com/office/word/2018/wordml" xmlns:w16sdtdh="http://schemas.microsoft.com/office/word/2020/wordml/sdtdatahash" xmlns:w16se="http://schemas.microsoft.com/office/word/2015/wordml/symex" xmlns:wpg="http://schemas.microsoft.com/office/word/2010/wordprocessingGroup" xmlns:wpi="http://schemas.microsoft.com/office/word/2010/wordprocessingInk" xmlns:wne="http://schemas.microsoft.com/office/word/2006/wordml" xmlns:wps="http://schemas.microsoft.com/office/word/2010/wordprocessingShape" mc:Ignorable="w14 w15 w16se w16cid w16 w16cex w16sdtdh wp14">
-  <w15:commentEx w15:paraId="74245CA7" w15:done="0"/>
-</w15:commentsEx>
-</file>
-
-<file path=word/commentsExtensible.xml><?xml version="1.0" encoding="utf-8"?>
-<w16cex:commentsExtensible xmlns:wpc="http://schemas.microsoft.com/office/word/2010/wordprocessingCanvas" xmlns:cx="http://schemas.microsoft.com/office/drawing/2014/chartex" xmlns:cx1="http://schemas.microsoft.com/office/drawing/2015/9/8/chartex" xmlns:cx2="http://schemas.microsoft.com/office/drawing/2015/10/21/chartex" xmlns:cx3="http://schemas.microsoft.com/office/drawing/2016/5/9/chartex" xmlns:cx4="http://schemas.microsoft.com/office/drawing/2016/5/10/chartex" xmlns:cx5="http://schemas.microsoft.com/office/drawing/2016/5/11/chartex" xmlns:cx6="http://schemas.microsoft.com/office/drawing/2016/5/12/chartex" xmlns:cx7="http://schemas.microsoft.com/office/drawing/2016/5/13/chartex" xmlns:cx8="http://schemas.microsoft.com/office/drawing/2016/5/14/chartex" xmlns:mc="http://schemas.openxmlformats.org/markup-compatibility/2006" xmlns:aink="http://schemas.microsoft.com/office/drawing/2016/ink" xmlns:am3d="http://schemas.microsoft.com/office/drawing/2017/model3d" xmlns:o="urn:schemas-microsoft-com:office:office" xmlns:oel="http://schemas.microsoft.com/office/2019/extlst" xmlns:r="http://schemas.openxmlformats.org/officeDocument/2006/relationships" xmlns:m="http://schemas.openxmlformats.org/officeDocument/2006/math" xmlns:v="urn:schemas-microsoft-com:vml" xmlns:wp14="http://schemas.microsoft.com/office/word/2010/wordprocessingDrawing" xmlns:wp="http://schemas.openxmlformats.org/drawingml/2006/wordprocessingDrawing" xmlns:w10="urn:schemas-microsoft-com:office:word" xmlns:w="http://schemas.openxmlformats.org/wordprocessingml/2006/main" xmlns:w14="http://schemas.microsoft.com/office/word/2010/wordml" xmlns:w15="http://schemas.microsoft.com/office/word/2012/wordml" xmlns:w16cex="http://schemas.microsoft.com/office/word/2018/wordml/cex" xmlns:w16cid="http://schemas.microsoft.com/office/word/2016/wordml/cid" xmlns:w16="http://schemas.microsoft.com/office/word/2018/wordml" xmlns:w16sdtdh="http://schemas.microsoft.com/office/word/2020/wordml/sdtdatahash" xmlns:w16se="http://schemas.microsoft.com/office/word/2015/wordml/symex" xmlns:wpg="http://schemas.microsoft.com/office/word/2010/wordprocessingGroup" xmlns:wpi="http://schemas.microsoft.com/office/word/2010/wordprocessingInk" xmlns:wne="http://schemas.microsoft.com/office/word/2006/wordml" xmlns:wps="http://schemas.microsoft.com/office/word/2010/wordprocessingShape" mc:Ignorable="w14 w15 w16se w16cid w16 w16cex w16sdtdh wp14">
-  <w16cex:commentExtensible w16cex:durableId="27176BDF" w16cex:dateUtc="2022-11-10T17:23:00Z"/>
-</w16cex:commentsExtensible>
-</file>
-
-<file path=word/commentsIds.xml><?xml version="1.0" encoding="utf-8"?>
-<w16cid:commentsIds xmlns:wpc="http://schemas.microsoft.com/office/word/2010/wordprocessingCanvas" xmlns:cx="http://schemas.microsoft.com/office/drawing/2014/chartex" xmlns:cx1="http://schemas.microsoft.com/office/drawing/2015/9/8/chartex" xmlns:cx2="http://schemas.microsoft.com/office/drawing/2015/10/21/chartex" xmlns:cx3="http://schemas.microsoft.com/office/drawing/2016/5/9/chartex" xmlns:cx4="http://schemas.microsoft.com/office/drawing/2016/5/10/chartex" xmlns:cx5="http://schemas.microsoft.com/office/drawing/2016/5/11/chartex" xmlns:cx6="http://schemas.microsoft.com/office/drawing/2016/5/12/chartex" xmlns:cx7="http://schemas.microsoft.com/office/drawing/2016/5/13/chartex" xmlns:cx8="http://schemas.microsoft.com/office/drawing/2016/5/14/chartex" xmlns:mc="http://schemas.openxmlformats.org/markup-compatibility/2006" xmlns:aink="http://schemas.microsoft.com/office/drawing/2016/ink" xmlns:am3d="http://schemas.microsoft.com/office/drawing/2017/model3d" xmlns:o="urn:schemas-microsoft-com:office:office" xmlns:oel="http://schemas.microsoft.com/office/2019/extlst" xmlns:r="http://schemas.openxmlformats.org/officeDocument/2006/relationships" xmlns:m="http://schemas.openxmlformats.org/officeDocument/2006/math" xmlns:v="urn:schemas-microsoft-com:vml" xmlns:wp14="http://schemas.microsoft.com/office/word/2010/wordprocessingDrawing" xmlns:wp="http://schemas.openxmlformats.org/drawingml/2006/wordprocessingDrawing" xmlns:w10="urn:schemas-microsoft-com:office:word" xmlns:w="http://schemas.openxmlformats.org/wordprocessingml/2006/main" xmlns:w14="http://schemas.microsoft.com/office/word/2010/wordml" xmlns:w15="http://schemas.microsoft.com/office/word/2012/wordml" xmlns:w16cex="http://schemas.microsoft.com/office/word/2018/wordml/cex" xmlns:w16cid="http://schemas.microsoft.com/office/word/2016/wordml/cid" xmlns:w16="http://schemas.microsoft.com/office/word/2018/wordml" xmlns:w16sdtdh="http://schemas.microsoft.com/office/word/2020/wordml/sdtdatahash" xmlns:w16se="http://schemas.microsoft.com/office/word/2015/wordml/symex" xmlns:wpg="http://schemas.microsoft.com/office/word/2010/wordprocessingGroup" xmlns:wpi="http://schemas.microsoft.com/office/word/2010/wordprocessingInk" xmlns:wne="http://schemas.microsoft.com/office/word/2006/wordml" xmlns:wps="http://schemas.microsoft.com/office/word/2010/wordprocessingShape" mc:Ignorable="w14 w15 w16se w16cid w16 w16cex w16sdtdh wp14">
-  <w16cid:commentId w16cid:paraId="74245CA7" w16cid:durableId="27176BDF"/>
-</w16cid:commentsIds>
-</file>
-
-<file path=word/people.xml><?xml version="1.0" encoding="utf-8"?>
-<w15:people xmlns:wpc="http://schemas.microsoft.com/office/word/2010/wordprocessingCanvas" xmlns:cx="http://schemas.microsoft.com/office/drawing/2014/chartex" xmlns:cx1="http://schemas.microsoft.com/office/drawing/2015/9/8/chartex" xmlns:cx2="http://schemas.microsoft.com/office/drawing/2015/10/21/chartex" xmlns:cx3="http://schemas.microsoft.com/office/drawing/2016/5/9/chartex" xmlns:cx4="http://schemas.microsoft.com/office/drawing/2016/5/10/chartex" xmlns:cx5="http://schemas.microsoft.com/office/drawing/2016/5/11/chartex" xmlns:cx6="http://schemas.microsoft.com/office/drawing/2016/5/12/chartex" xmlns:cx7="http://schemas.microsoft.com/office/drawing/2016/5/13/chartex" xmlns:cx8="http://schemas.microsoft.com/office/drawing/2016/5/14/chartex" xmlns:mc="http://schemas.openxmlformats.org/markup-compatibility/2006" xmlns:aink="http://schemas.microsoft.com/office/drawing/2016/ink" xmlns:am3d="http://schemas.microsoft.com/office/drawing/2017/model3d" xmlns:o="urn:schemas-microsoft-com:office:office" xmlns:oel="http://schemas.microsoft.com/office/2019/extlst" xmlns:r="http://schemas.openxmlformats.org/officeDocument/2006/relationships" xmlns:m="http://schemas.openxmlformats.org/officeDocument/2006/math" xmlns:v="urn:schemas-microsoft-com:vml" xmlns:wp14="http://schemas.microsoft.com/office/word/2010/wordprocessingDrawing" xmlns:wp="http://schemas.openxmlformats.org/drawingml/2006/wordprocessingDrawing" xmlns:w10="urn:schemas-microsoft-com:office:word" xmlns:w="http://schemas.openxmlformats.org/wordprocessingml/2006/main" xmlns:w14="http://schemas.microsoft.com/office/word/2010/wordml" xmlns:w15="http://schemas.microsoft.com/office/word/2012/wordml" xmlns:w16cex="http://schemas.microsoft.com/office/word/2018/wordml/cex" xmlns:w16cid="http://schemas.microsoft.com/office/word/2016/wordml/cid" xmlns:w16="http://schemas.microsoft.com/office/word/2018/wordml" xmlns:w16sdtdh="http://schemas.microsoft.com/office/word/2020/wordml/sdtdatahash" xmlns:w16se="http://schemas.microsoft.com/office/word/2015/wordml/symex" xmlns:wpg="http://schemas.microsoft.com/office/word/2010/wordprocessingGroup" xmlns:wpi="http://schemas.microsoft.com/office/word/2010/wordprocessingInk" xmlns:wne="http://schemas.microsoft.com/office/word/2006/wordml" xmlns:wps="http://schemas.microsoft.com/office/word/2010/wordprocessingShape" mc:Ignorable="w14 w15 w16se w16cid w16 w16cex w16sdtdh wp14">
-  <w15:person w15:author="Gabriella Meltzer">
-    <w15:presenceInfo w15:providerId="Windows Live" w15:userId="1922e6e6f0c2cea6"/>
-  </w15:person>
-</w15:people>
 </file>
 
 <file path=word/styles.xml><?xml version="1.0" encoding="utf-8"?>

</xml_diff>